<commit_message>
regress multi impute RMI (random trees) fixed to perfection! Plotting + neating up!
</commit_message>
<xml_diff>
--- a/manuscript.docx
+++ b/manuscript.docx
@@ -51,16 +51,8 @@
         <w:rPr>
           <w:rFonts w:ascii="Arial" w:hAnsi="Arial" w:cs="Arial"/>
         </w:rPr>
-        <w:t xml:space="preserve">John </w:t>
-      </w:r>
-      <w:proofErr w:type="spellStart"/>
-      <w:r>
-        <w:rPr>
-          <w:rFonts w:ascii="Arial" w:hAnsi="Arial" w:cs="Arial"/>
-        </w:rPr>
-        <w:t>Alroy</w:t>
-      </w:r>
-      <w:proofErr w:type="spellEnd"/>
+        <w:t>John Alroy</w:t>
+      </w:r>
       <w:r>
         <w:rPr>
           <w:rFonts w:ascii="Arial" w:hAnsi="Arial" w:cs="Arial"/>
@@ -298,7 +290,6 @@
         </w:rPr>
         <w:t xml:space="preserve"> used for the analyses in this manuscript are available as electronic supplement and on </w:t>
       </w:r>
-      <w:proofErr w:type="spellStart"/>
       <w:r>
         <w:rPr>
           <w:rFonts w:ascii="Arial" w:hAnsi="Arial" w:cs="Arial"/>
@@ -309,14 +300,7 @@
         <w:rPr>
           <w:rFonts w:ascii="Arial" w:hAnsi="Arial" w:cs="Arial"/>
         </w:rPr>
-        <w:t>ithub</w:t>
-      </w:r>
-      <w:proofErr w:type="spellEnd"/>
-      <w:r>
-        <w:rPr>
-          <w:rFonts w:ascii="Arial" w:hAnsi="Arial" w:cs="Arial"/>
-        </w:rPr>
-        <w:t xml:space="preserve"> at </w:t>
+        <w:t xml:space="preserve">ithub at </w:t>
       </w:r>
       <w:hyperlink r:id="rId6" w:history="1">
         <w:r>
@@ -397,7 +381,6 @@
         </w:rPr>
         <w:t xml:space="preserve"> the </w:t>
       </w:r>
-      <w:proofErr w:type="spellStart"/>
       <w:r>
         <w:rPr>
           <w:rFonts w:ascii="Arial" w:hAnsi="Arial" w:cs="Arial"/>
@@ -410,7 +393,6 @@
         </w:rPr>
         <w:t>coregister</w:t>
       </w:r>
-      <w:proofErr w:type="spellEnd"/>
       <w:r>
         <w:rPr>
           <w:rFonts w:ascii="Arial" w:hAnsi="Arial" w:cs="Arial"/>
@@ -627,28 +609,12 @@
         </w:rPr>
         <w:t xml:space="preserve">from </w:t>
       </w:r>
-      <w:proofErr w:type="spellStart"/>
-      <w:r>
-        <w:rPr>
-          <w:rFonts w:ascii="Arial" w:hAnsi="Arial" w:cs="Arial"/>
-        </w:rPr>
-        <w:t>Xya</w:t>
-      </w:r>
-      <w:proofErr w:type="spellEnd"/>
-      <w:r>
-        <w:rPr>
-          <w:rFonts w:ascii="Arial" w:hAnsi="Arial" w:cs="Arial"/>
-        </w:rPr>
-        <w:t xml:space="preserve"> to </w:t>
-      </w:r>
-      <w:proofErr w:type="spellStart"/>
-      <w:r>
-        <w:rPr>
-          <w:rFonts w:ascii="Arial" w:hAnsi="Arial" w:cs="Arial"/>
-        </w:rPr>
-        <w:t>Xya</w:t>
-      </w:r>
-      <w:proofErr w:type="spellEnd"/>
+      <w:r>
+        <w:rPr>
+          <w:rFonts w:ascii="Arial" w:hAnsi="Arial" w:cs="Arial"/>
+        </w:rPr>
+        <w:t>Xya to Xya</w:t>
+      </w:r>
       <w:r>
         <w:rPr>
           <w:rFonts w:ascii="Arial" w:hAnsi="Arial" w:cs="Arial"/>
@@ -713,13 +679,31 @@
         <w:rPr>
           <w:rFonts w:ascii="Arial" w:hAnsi="Arial" w:cs="Arial"/>
         </w:rPr>
-        <w:t xml:space="preserve"> – a coverage of ~32% of all extant </w:t>
+        <w:t xml:space="preserve"> – a coverage of ~</w:t>
+      </w:r>
+      <w:r>
+        <w:rPr>
+          <w:rFonts w:ascii="Arial" w:hAnsi="Arial" w:cs="Arial"/>
+        </w:rPr>
+        <w:t>40</w:t>
+      </w:r>
+      <w:r>
+        <w:rPr>
+          <w:rFonts w:ascii="Arial" w:hAnsi="Arial" w:cs="Arial"/>
+        </w:rPr>
+        <w:t xml:space="preserve">% of all extant </w:t>
       </w:r>
       <w:r>
         <w:rPr>
           <w:rFonts w:ascii="Arial" w:hAnsi="Arial" w:cs="Arial"/>
         </w:rPr>
         <w:t>species in the order</w:t>
+      </w:r>
+      <w:r>
+        <w:rPr>
+          <w:rFonts w:ascii="Arial" w:hAnsi="Arial" w:cs="Arial"/>
+        </w:rPr>
+        <w:t xml:space="preserve"> (excluding Pinnipedia)</w:t>
       </w:r>
       <w:r>
         <w:rPr>
@@ -781,21 +765,7 @@
         <w:rPr>
           <w:rFonts w:ascii="Arial" w:hAnsi="Arial" w:cs="Arial"/>
         </w:rPr>
-        <w:t xml:space="preserve"> from the </w:t>
-      </w:r>
-      <w:proofErr w:type="spellStart"/>
-      <w:r>
-        <w:rPr>
-          <w:rFonts w:ascii="Arial" w:hAnsi="Arial" w:cs="Arial"/>
-        </w:rPr>
-        <w:t>Ecoregister</w:t>
-      </w:r>
-      <w:proofErr w:type="spellEnd"/>
-      <w:r>
-        <w:rPr>
-          <w:rFonts w:ascii="Arial" w:hAnsi="Arial" w:cs="Arial"/>
-        </w:rPr>
-        <w:t>.</w:t>
+        <w:t xml:space="preserve"> from the Ecoregister.</w:t>
       </w:r>
       <w:r>
         <w:rPr>
@@ -807,21 +777,7 @@
         <w:rPr>
           <w:rFonts w:ascii="Arial" w:hAnsi="Arial" w:cs="Arial"/>
         </w:rPr>
-        <w:t xml:space="preserve">Scat categories in the </w:t>
-      </w:r>
-      <w:proofErr w:type="spellStart"/>
-      <w:r>
-        <w:rPr>
-          <w:rFonts w:ascii="Arial" w:hAnsi="Arial" w:cs="Arial"/>
-        </w:rPr>
-        <w:t>Ecoregister</w:t>
-      </w:r>
-      <w:proofErr w:type="spellEnd"/>
-      <w:r>
-        <w:rPr>
-          <w:rFonts w:ascii="Arial" w:hAnsi="Arial" w:cs="Arial"/>
-        </w:rPr>
-        <w:t xml:space="preserve"> include</w:t>
+        <w:t>Scat categories in the Ecoregister include</w:t>
       </w:r>
       <w:r>
         <w:rPr>
@@ -938,21 +894,7 @@
         <w:rPr>
           <w:rFonts w:ascii="Arial" w:hAnsi="Arial" w:cs="Arial"/>
         </w:rPr>
-        <w:t xml:space="preserve">) were calculated using the package vegan (see Table X). Species’ abundance was calculated using data from camera-traps available in the </w:t>
-      </w:r>
-      <w:proofErr w:type="spellStart"/>
-      <w:r>
-        <w:rPr>
-          <w:rFonts w:ascii="Arial" w:hAnsi="Arial" w:cs="Arial"/>
-        </w:rPr>
-        <w:t>Ecoregister</w:t>
-      </w:r>
-      <w:proofErr w:type="spellEnd"/>
-      <w:r>
-        <w:rPr>
-          <w:rFonts w:ascii="Arial" w:hAnsi="Arial" w:cs="Arial"/>
-        </w:rPr>
-        <w:t xml:space="preserve"> using the following formula: </w:t>
+        <w:t xml:space="preserve">) were calculated using the package vegan (see Table X). Species’ abundance was calculated using data from camera-traps available in the Ecoregister using the following formula: </w:t>
       </w:r>
     </w:p>
     <w:p>
@@ -966,21 +908,7 @@
         <w:rPr>
           <w:rFonts w:ascii="Arial" w:hAnsi="Arial" w:cs="Arial"/>
         </w:rPr>
-        <w:t>(</w:t>
-      </w:r>
-      <w:proofErr w:type="gramStart"/>
-      <w:r>
-        <w:rPr>
-          <w:rFonts w:ascii="Arial" w:hAnsi="Arial" w:cs="Arial"/>
-        </w:rPr>
-        <w:t>count</w:t>
-      </w:r>
-      <w:proofErr w:type="gramEnd"/>
-      <w:r>
-        <w:rPr>
-          <w:rFonts w:ascii="Arial" w:hAnsi="Arial" w:cs="Arial"/>
-        </w:rPr>
-        <w:t xml:space="preserve"> - number) / (count/ count per day) [CHECK THIS]</w:t>
+        <w:t>(count - number) / (count/ count per day) [CHECK THIS]</w:t>
       </w:r>
     </w:p>
     <w:p>
@@ -2187,7 +2115,6 @@
                 <w:szCs w:val="16"/>
               </w:rPr>
             </w:pPr>
-            <w:proofErr w:type="spellStart"/>
             <w:r>
               <w:rPr>
                 <w:rFonts w:ascii="Arial" w:hAnsi="Arial" w:cs="Arial"/>
@@ -2196,7 +2123,6 @@
               </w:rPr>
               <w:t>Ecoregister</w:t>
             </w:r>
-            <w:proofErr w:type="spellEnd"/>
           </w:p>
         </w:tc>
         <w:tc>
@@ -2425,7 +2351,6 @@
                 <w:szCs w:val="16"/>
               </w:rPr>
             </w:pPr>
-            <w:proofErr w:type="spellStart"/>
             <w:r>
               <w:rPr>
                 <w:rFonts w:ascii="Arial" w:hAnsi="Arial" w:cs="Arial"/>
@@ -2434,7 +2359,6 @@
               </w:rPr>
               <w:t>Ecoregister</w:t>
             </w:r>
-            <w:proofErr w:type="spellEnd"/>
           </w:p>
         </w:tc>
         <w:tc>
@@ -3444,7 +3368,6 @@
                 <w:szCs w:val="16"/>
               </w:rPr>
             </w:pPr>
-            <w:proofErr w:type="spellStart"/>
             <w:r>
               <w:rPr>
                 <w:rFonts w:ascii="Arial" w:hAnsi="Arial" w:cs="Arial"/>
@@ -3453,7 +3376,6 @@
               </w:rPr>
               <w:t>Ecoregister</w:t>
             </w:r>
-            <w:proofErr w:type="spellEnd"/>
           </w:p>
         </w:tc>
         <w:tc>
@@ -5049,7 +4971,6 @@
                 <w:szCs w:val="16"/>
               </w:rPr>
             </w:pPr>
-            <w:proofErr w:type="spellStart"/>
             <w:r>
               <w:rPr>
                 <w:rFonts w:ascii="Arial" w:hAnsi="Arial" w:cs="Arial"/>
@@ -5058,7 +4979,6 @@
               </w:rPr>
               <w:t>Ecoregister</w:t>
             </w:r>
-            <w:proofErr w:type="spellEnd"/>
           </w:p>
         </w:tc>
         <w:tc>
@@ -5132,18 +5052,8 @@
                 <w:sz w:val="16"/>
                 <w:szCs w:val="16"/>
               </w:rPr>
-              <w:t xml:space="preserve">6 </w:t>
-            </w:r>
-            <w:proofErr w:type="spellStart"/>
-            <w:r>
-              <w:rPr>
-                <w:rFonts w:ascii="Arial" w:hAnsi="Arial" w:cs="Arial"/>
-                <w:sz w:val="16"/>
-                <w:szCs w:val="16"/>
-              </w:rPr>
-              <w:t>categoris</w:t>
-            </w:r>
-            <w:proofErr w:type="spellEnd"/>
+              <w:t>6 categoris</w:t>
+            </w:r>
           </w:p>
         </w:tc>
         <w:tc>
@@ -5237,18 +5147,8 @@
                 <w:sz w:val="16"/>
                 <w:szCs w:val="16"/>
               </w:rPr>
-              <w:t xml:space="preserve">SF – </w:t>
-            </w:r>
-            <w:proofErr w:type="spellStart"/>
-            <w:r>
-              <w:rPr>
-                <w:rFonts w:ascii="Arial" w:hAnsi="Arial" w:cs="Arial"/>
-                <w:sz w:val="16"/>
-                <w:szCs w:val="16"/>
-              </w:rPr>
-              <w:t>semifossorial</w:t>
-            </w:r>
-            <w:proofErr w:type="spellEnd"/>
+              <w:t>SF – semifossorial</w:t>
+            </w:r>
           </w:p>
           <w:p>
             <w:pPr>
@@ -5495,7 +5395,6 @@
                 <w:szCs w:val="16"/>
               </w:rPr>
             </w:pPr>
-            <w:proofErr w:type="spellStart"/>
             <w:r>
               <w:rPr>
                 <w:rFonts w:ascii="Arial" w:hAnsi="Arial" w:cs="Arial"/>
@@ -5504,7 +5403,6 @@
               </w:rPr>
               <w:t>Ecoregister</w:t>
             </w:r>
-            <w:proofErr w:type="spellEnd"/>
           </w:p>
         </w:tc>
         <w:tc>
@@ -5830,21 +5728,7 @@
         <w:rPr>
           <w:rFonts w:ascii="Arial" w:hAnsi="Arial" w:cs="Arial"/>
         </w:rPr>
-        <w:t xml:space="preserve"> = 713, </w:t>
-      </w:r>
-      <w:proofErr w:type="spellStart"/>
-      <w:r>
-        <w:rPr>
-          <w:rFonts w:ascii="Arial" w:hAnsi="Arial" w:cs="Arial"/>
-        </w:rPr>
-        <w:t>df</w:t>
-      </w:r>
-      <w:proofErr w:type="spellEnd"/>
-      <w:r>
-        <w:rPr>
-          <w:rFonts w:ascii="Arial" w:hAnsi="Arial" w:cs="Arial"/>
-        </w:rPr>
-        <w:t>=554, p&lt;0.0001</w:t>
+        <w:t xml:space="preserve"> = 713, df=554, p&lt;0.0001</w:t>
       </w:r>
       <w:r>
         <w:rPr>
@@ -5967,7 +5851,6 @@
         </w:rPr>
         <w:t>Polytomous logistic regression (</w:t>
       </w:r>
-      <w:proofErr w:type="spellStart"/>
       <w:r>
         <w:rPr>
           <w:rFonts w:ascii="Arial" w:hAnsi="Arial" w:cs="Arial"/>
@@ -5978,14 +5861,7 @@
         <w:rPr>
           <w:rFonts w:ascii="Arial" w:hAnsi="Arial" w:cs="Arial"/>
         </w:rPr>
-        <w:t>olyreg</w:t>
-      </w:r>
-      <w:proofErr w:type="spellEnd"/>
-      <w:r>
-        <w:rPr>
-          <w:rFonts w:ascii="Arial" w:hAnsi="Arial" w:cs="Arial"/>
-        </w:rPr>
-        <w:t>)</w:t>
+        <w:t>olyreg)</w:t>
       </w:r>
       <w:r>
         <w:rPr>
@@ -6306,23 +6182,27 @@
           <w:i/>
           <w:iCs/>
         </w:rPr>
-        <w:t xml:space="preserve">Martes </w:t>
-      </w:r>
-      <w:proofErr w:type="spellStart"/>
+        <w:t>Martes caurina</w:t>
+      </w:r>
+      <w:r>
+        <w:rPr>
+          <w:rFonts w:ascii="Arial" w:hAnsi="Arial" w:cs="Arial"/>
+        </w:rPr>
+        <w:t xml:space="preserve"> as sister species to </w:t>
+      </w:r>
       <w:r>
         <w:rPr>
           <w:rFonts w:ascii="Arial" w:hAnsi="Arial" w:cs="Arial"/>
           <w:i/>
           <w:iCs/>
         </w:rPr>
-        <w:t>caurina</w:t>
-      </w:r>
-      <w:proofErr w:type="spellEnd"/>
-      <w:r>
-        <w:rPr>
-          <w:rFonts w:ascii="Arial" w:hAnsi="Arial" w:cs="Arial"/>
-        </w:rPr>
-        <w:t xml:space="preserve"> as sister species to </w:t>
+        <w:t>Martes americana</w:t>
+      </w:r>
+      <w:r>
+        <w:rPr>
+          <w:rFonts w:ascii="Arial" w:hAnsi="Arial" w:cs="Arial"/>
+        </w:rPr>
+        <w:t xml:space="preserve">, </w:t>
       </w:r>
       <w:r>
         <w:rPr>
@@ -6330,156 +6210,64 @@
           <w:i/>
           <w:iCs/>
         </w:rPr>
-        <w:t>Martes americana</w:t>
-      </w:r>
-      <w:r>
-        <w:rPr>
-          <w:rFonts w:ascii="Arial" w:hAnsi="Arial" w:cs="Arial"/>
-        </w:rPr>
-        <w:t xml:space="preserve">, </w:t>
-      </w:r>
-      <w:proofErr w:type="spellStart"/>
+        <w:t>Conepatus robustus</w:t>
+      </w:r>
+      <w:r>
+        <w:rPr>
+          <w:rFonts w:ascii="Arial" w:hAnsi="Arial" w:cs="Arial"/>
+        </w:rPr>
+        <w:t xml:space="preserve"> as sister to both </w:t>
+      </w:r>
       <w:r>
         <w:rPr>
           <w:rFonts w:ascii="Arial" w:hAnsi="Arial" w:cs="Arial"/>
           <w:i/>
           <w:iCs/>
         </w:rPr>
-        <w:t>Conepatus</w:t>
-      </w:r>
-      <w:proofErr w:type="spellEnd"/>
+        <w:t>Conepatus chinga</w:t>
+      </w:r>
+      <w:r>
+        <w:rPr>
+          <w:rFonts w:ascii="Arial" w:hAnsi="Arial" w:cs="Arial"/>
+        </w:rPr>
+        <w:t xml:space="preserve"> </w:t>
+      </w:r>
       <w:r>
         <w:rPr>
           <w:rFonts w:ascii="Arial" w:hAnsi="Arial" w:cs="Arial"/>
           <w:i/>
           <w:iCs/>
         </w:rPr>
-        <w:t xml:space="preserve"> robustus</w:t>
-      </w:r>
-      <w:r>
-        <w:rPr>
-          <w:rFonts w:ascii="Arial" w:hAnsi="Arial" w:cs="Arial"/>
-        </w:rPr>
-        <w:t xml:space="preserve"> as sister to both </w:t>
-      </w:r>
-      <w:proofErr w:type="spellStart"/>
+        <w:t>and Conepatus leuconotus</w:t>
+      </w:r>
+      <w:r>
+        <w:rPr>
+          <w:rFonts w:ascii="Arial" w:hAnsi="Arial" w:cs="Arial"/>
+        </w:rPr>
+        <w:t xml:space="preserve">, and </w:t>
+      </w:r>
       <w:r>
         <w:rPr>
           <w:rFonts w:ascii="Arial" w:hAnsi="Arial" w:cs="Arial"/>
           <w:i/>
           <w:iCs/>
         </w:rPr>
-        <w:t>Conepatus</w:t>
-      </w:r>
-      <w:proofErr w:type="spellEnd"/>
+        <w:t>Felis lybica</w:t>
+      </w:r>
+      <w:r>
+        <w:rPr>
+          <w:rFonts w:ascii="Arial" w:hAnsi="Arial" w:cs="Arial"/>
+        </w:rPr>
+        <w:t xml:space="preserve"> as sister to </w:t>
+      </w:r>
       <w:r>
         <w:rPr>
           <w:rFonts w:ascii="Arial" w:hAnsi="Arial" w:cs="Arial"/>
           <w:i/>
           <w:iCs/>
         </w:rPr>
-        <w:t xml:space="preserve"> </w:t>
-      </w:r>
-      <w:proofErr w:type="spellStart"/>
-      <w:r>
-        <w:rPr>
-          <w:rFonts w:ascii="Arial" w:hAnsi="Arial" w:cs="Arial"/>
-          <w:i/>
-          <w:iCs/>
-        </w:rPr>
-        <w:t>chinga</w:t>
-      </w:r>
-      <w:proofErr w:type="spellEnd"/>
-      <w:r>
-        <w:rPr>
-          <w:rFonts w:ascii="Arial" w:hAnsi="Arial" w:cs="Arial"/>
-        </w:rPr>
-        <w:t xml:space="preserve"> </w:t>
-      </w:r>
-      <w:r>
-        <w:rPr>
-          <w:rFonts w:ascii="Arial" w:hAnsi="Arial" w:cs="Arial"/>
-          <w:i/>
-          <w:iCs/>
-        </w:rPr>
-        <w:t xml:space="preserve">and </w:t>
-      </w:r>
-      <w:proofErr w:type="spellStart"/>
-      <w:r>
-        <w:rPr>
-          <w:rFonts w:ascii="Arial" w:hAnsi="Arial" w:cs="Arial"/>
-          <w:i/>
-          <w:iCs/>
-        </w:rPr>
-        <w:t>Conepatus</w:t>
-      </w:r>
-      <w:proofErr w:type="spellEnd"/>
-      <w:r>
-        <w:rPr>
-          <w:rFonts w:ascii="Arial" w:hAnsi="Arial" w:cs="Arial"/>
-          <w:i/>
-          <w:iCs/>
-        </w:rPr>
-        <w:t xml:space="preserve"> </w:t>
-      </w:r>
-      <w:proofErr w:type="spellStart"/>
-      <w:r>
-        <w:rPr>
-          <w:rFonts w:ascii="Arial" w:hAnsi="Arial" w:cs="Arial"/>
-          <w:i/>
-          <w:iCs/>
-        </w:rPr>
-        <w:t>leuconotus</w:t>
-      </w:r>
-      <w:proofErr w:type="spellEnd"/>
-      <w:r>
-        <w:rPr>
-          <w:rFonts w:ascii="Arial" w:hAnsi="Arial" w:cs="Arial"/>
-        </w:rPr>
-        <w:t xml:space="preserve">, and </w:t>
-      </w:r>
-      <w:r>
-        <w:rPr>
-          <w:rFonts w:ascii="Arial" w:hAnsi="Arial" w:cs="Arial"/>
-          <w:i/>
-          <w:iCs/>
-        </w:rPr>
-        <w:t xml:space="preserve">Felis </w:t>
-      </w:r>
-      <w:proofErr w:type="spellStart"/>
-      <w:r>
-        <w:rPr>
-          <w:rFonts w:ascii="Arial" w:hAnsi="Arial" w:cs="Arial"/>
-          <w:i/>
-          <w:iCs/>
-        </w:rPr>
-        <w:t>lybica</w:t>
-      </w:r>
-      <w:proofErr w:type="spellEnd"/>
-      <w:r>
-        <w:rPr>
-          <w:rFonts w:ascii="Arial" w:hAnsi="Arial" w:cs="Arial"/>
-        </w:rPr>
-        <w:t xml:space="preserve"> as sister to </w:t>
-      </w:r>
-      <w:r>
-        <w:rPr>
-          <w:rFonts w:ascii="Arial" w:hAnsi="Arial" w:cs="Arial"/>
-          <w:i/>
-          <w:iCs/>
-        </w:rPr>
-        <w:t xml:space="preserve">Felis </w:t>
-      </w:r>
-      <w:proofErr w:type="spellStart"/>
-      <w:r>
-        <w:rPr>
-          <w:rFonts w:ascii="Arial" w:hAnsi="Arial" w:cs="Arial"/>
-          <w:i/>
-          <w:iCs/>
-        </w:rPr>
-        <w:t>silvestris</w:t>
-      </w:r>
-      <w:proofErr w:type="spellEnd"/>
+        <w:t>Felis silvestris</w:t>
+      </w:r>
       <w:r>
         <w:rPr>
           <w:rFonts w:ascii="Arial" w:hAnsi="Arial" w:cs="Arial"/>
@@ -6629,19 +6417,11 @@
         </w:rPr>
         <w:t xml:space="preserve">The </w:t>
       </w:r>
-      <w:proofErr w:type="spellStart"/>
-      <w:r>
-        <w:rPr>
-          <w:rFonts w:ascii="Arial" w:hAnsi="Arial" w:cs="Arial"/>
-        </w:rPr>
-        <w:t>MCMCglmm</w:t>
-      </w:r>
-      <w:proofErr w:type="spellEnd"/>
-      <w:r>
-        <w:rPr>
-          <w:rFonts w:ascii="Arial" w:hAnsi="Arial" w:cs="Arial"/>
-        </w:rPr>
-        <w:t xml:space="preserve"> </w:t>
+      <w:r>
+        <w:rPr>
+          <w:rFonts w:ascii="Arial" w:hAnsi="Arial" w:cs="Arial"/>
+        </w:rPr>
+        <w:t xml:space="preserve">MCMCglmm </w:t>
       </w:r>
       <w:r>
         <w:rPr>
@@ -6927,14 +6707,12 @@
                 <w:rFonts w:ascii="Arial" w:hAnsi="Arial" w:cs="Arial"/>
               </w:rPr>
             </w:pPr>
-            <w:proofErr w:type="spellStart"/>
             <w:r>
               <w:rPr>
                 <w:rFonts w:ascii="Arial" w:hAnsi="Arial" w:cs="Arial"/>
               </w:rPr>
               <w:t>BAMMtools</w:t>
             </w:r>
-            <w:proofErr w:type="spellEnd"/>
             <w:r>
               <w:rPr>
                 <w:rFonts w:ascii="Arial" w:hAnsi="Arial" w:cs="Arial"/>
@@ -7104,21 +6882,7 @@
               <w:rPr>
                 <w:rFonts w:ascii="Arial" w:hAnsi="Arial" w:cs="Arial"/>
               </w:rPr>
-              <w:t xml:space="preserve">Estimation on D </w:t>
-            </w:r>
-            <w:proofErr w:type="spellStart"/>
-            <w:r>
-              <w:rPr>
-                <w:rFonts w:ascii="Arial" w:hAnsi="Arial" w:cs="Arial"/>
-              </w:rPr>
-              <w:t>phy</w:t>
-            </w:r>
-            <w:proofErr w:type="spellEnd"/>
-            <w:r>
-              <w:rPr>
-                <w:rFonts w:ascii="Arial" w:hAnsi="Arial" w:cs="Arial"/>
-              </w:rPr>
-              <w:t xml:space="preserve"> signal</w:t>
+              <w:t>Estimation on D phy signal</w:t>
             </w:r>
           </w:p>
         </w:tc>
@@ -7135,19 +6899,11 @@
                 <w:rFonts w:ascii="Arial" w:hAnsi="Arial" w:cs="Arial"/>
               </w:rPr>
             </w:pPr>
-            <w:proofErr w:type="spellStart"/>
-            <w:r>
-              <w:rPr>
-                <w:rFonts w:ascii="Arial" w:hAnsi="Arial" w:cs="Arial"/>
-              </w:rPr>
-              <w:t>dplyr</w:t>
-            </w:r>
-            <w:proofErr w:type="spellEnd"/>
-            <w:r>
-              <w:rPr>
-                <w:rFonts w:ascii="Arial" w:hAnsi="Arial" w:cs="Arial"/>
-              </w:rPr>
-              <w:t xml:space="preserve"> </w:t>
+            <w:r>
+              <w:rPr>
+                <w:rFonts w:ascii="Arial" w:hAnsi="Arial" w:cs="Arial"/>
+              </w:rPr>
+              <w:t xml:space="preserve">dplyr </w:t>
             </w:r>
             <w:r>
               <w:rPr>
@@ -7233,7 +6989,6 @@
                 <w:rFonts w:ascii="Arial" w:hAnsi="Arial" w:cs="Arial"/>
               </w:rPr>
             </w:pPr>
-            <w:proofErr w:type="spellStart"/>
             <w:r>
               <w:rPr>
                 <w:rFonts w:ascii="Arial" w:hAnsi="Arial" w:cs="Arial"/>
@@ -7246,7 +7001,6 @@
               </w:rPr>
               <w:t>asystats</w:t>
             </w:r>
-            <w:proofErr w:type="spellEnd"/>
             <w:r>
               <w:rPr>
                 <w:rFonts w:ascii="Arial" w:hAnsi="Arial" w:cs="Arial"/>
@@ -7433,19 +7187,11 @@
                 <w:rFonts w:ascii="Arial" w:hAnsi="Arial" w:cs="Arial"/>
               </w:rPr>
             </w:pPr>
-            <w:proofErr w:type="spellStart"/>
-            <w:r>
-              <w:rPr>
-                <w:rFonts w:ascii="Arial" w:hAnsi="Arial" w:cs="Arial"/>
-              </w:rPr>
-              <w:t>ggtree</w:t>
-            </w:r>
-            <w:proofErr w:type="spellEnd"/>
-            <w:r>
-              <w:rPr>
-                <w:rFonts w:ascii="Arial" w:hAnsi="Arial" w:cs="Arial"/>
-              </w:rPr>
-              <w:t xml:space="preserve"> </w:t>
+            <w:r>
+              <w:rPr>
+                <w:rFonts w:ascii="Arial" w:hAnsi="Arial" w:cs="Arial"/>
+              </w:rPr>
+              <w:t xml:space="preserve">ggtree </w:t>
             </w:r>
             <w:r>
               <w:rPr>
@@ -7634,19 +7380,11 @@
                 <w:rFonts w:ascii="Arial" w:hAnsi="Arial" w:cs="Arial"/>
               </w:rPr>
             </w:pPr>
-            <w:proofErr w:type="spellStart"/>
-            <w:r>
-              <w:rPr>
-                <w:rFonts w:ascii="Arial" w:hAnsi="Arial" w:cs="Arial"/>
-              </w:rPr>
-              <w:t>lavaan</w:t>
-            </w:r>
-            <w:proofErr w:type="spellEnd"/>
-            <w:r>
-              <w:rPr>
-                <w:rFonts w:ascii="Arial" w:hAnsi="Arial" w:cs="Arial"/>
-              </w:rPr>
-              <w:t xml:space="preserve"> </w:t>
+            <w:r>
+              <w:rPr>
+                <w:rFonts w:ascii="Arial" w:hAnsi="Arial" w:cs="Arial"/>
+              </w:rPr>
+              <w:t xml:space="preserve">lavaan </w:t>
             </w:r>
             <w:r>
               <w:rPr>
@@ -7822,91 +7560,81 @@
                 <w:rFonts w:ascii="Arial" w:hAnsi="Arial" w:cs="Arial"/>
               </w:rPr>
             </w:pPr>
-            <w:proofErr w:type="spellStart"/>
+            <w:r>
+              <w:rPr>
+                <w:rFonts w:ascii="Arial" w:hAnsi="Arial" w:cs="Arial"/>
+              </w:rPr>
+              <w:t xml:space="preserve">MCMCglmm </w:t>
+            </w:r>
+            <w:r>
+              <w:rPr>
+                <w:rFonts w:ascii="Arial" w:hAnsi="Arial" w:cs="Arial"/>
+              </w:rPr>
+              <w:fldChar w:fldCharType="begin"/>
+            </w:r>
+            <w:r>
+              <w:rPr>
+                <w:rFonts w:ascii="Arial" w:hAnsi="Arial" w:cs="Arial"/>
+              </w:rPr>
+              <w:instrText xml:space="preserve"> ADDIN EN.CITE &lt;EndNote&gt;&lt;Cite&gt;&lt;Author&gt;Hadfield&lt;/Author&gt;&lt;Year&gt;2010&lt;/Year&gt;&lt;RecNum&gt;257&lt;/RecNum&gt;&lt;DisplayText&gt;(Hadfield, 2010)&lt;/DisplayText&gt;&lt;record&gt;&lt;rec-number&gt;257&lt;/rec-number&gt;&lt;foreign-keys&gt;&lt;key app="EN" db-id="a9aw0atab92x0ledv2kxwsvmdfttad9p2fez" timestamp="1564364864" guid="e9947e7c-64a1-44dc-9cd8-d5b54f232d5e"&gt;257&lt;/key&gt;&lt;/foreign-keys&gt;&lt;ref-type name="Journal Article"&gt;17&lt;/ref-type&gt;&lt;contributors&gt;&lt;authors&gt;&lt;author&gt;Hadfield, Jarrod D.&lt;/author&gt;&lt;/authors&gt;&lt;/contributors&gt;&lt;titles&gt;&lt;title&gt;MCMC Methods for Multi-Response Generalized Linear Mixed Models: TheMCMCglmmRPackage&lt;/title&gt;&lt;secondary-title&gt;Journal of Statistical Software&lt;/secondary-title&gt;&lt;/titles&gt;&lt;pages&gt;1-22&lt;/pages&gt;&lt;volume&gt;33&lt;/volume&gt;&lt;number&gt;2&lt;/number&gt;&lt;dates&gt;&lt;year&gt;2010&lt;/year&gt;&lt;/dates&gt;&lt;isbn&gt;1548-7660&lt;/isbn&gt;&lt;urls&gt;&lt;related-urls&gt;&lt;url&gt;http://www.jstatsoft.org/v33/i02/&lt;/url&gt;&lt;/related-urls&gt;&lt;/urls&gt;&lt;electronic-resource-num&gt;10.18637/jss.v033.i02&lt;/electronic-resource-num&gt;&lt;/record&gt;&lt;/Cite&gt;&lt;/EndNote&gt;</w:instrText>
+            </w:r>
+            <w:r>
+              <w:rPr>
+                <w:rFonts w:ascii="Arial" w:hAnsi="Arial" w:cs="Arial"/>
+              </w:rPr>
+              <w:fldChar w:fldCharType="separate"/>
+            </w:r>
+            <w:r>
+              <w:rPr>
+                <w:rFonts w:ascii="Arial" w:hAnsi="Arial" w:cs="Arial"/>
+                <w:noProof/>
+              </w:rPr>
+              <w:t>(Hadfield, 2010)</w:t>
+            </w:r>
+            <w:r>
+              <w:rPr>
+                <w:rFonts w:ascii="Arial" w:hAnsi="Arial" w:cs="Arial"/>
+              </w:rPr>
+              <w:fldChar w:fldCharType="end"/>
+            </w:r>
+          </w:p>
+        </w:tc>
+        <w:tc>
+          <w:tcPr>
+            <w:tcW w:w="1023" w:type="dxa"/>
+          </w:tcPr>
+          <w:p>
+            <w:pPr>
+              <w:jc w:val="both"/>
+              <w:rPr>
+                <w:rFonts w:ascii="Arial" w:hAnsi="Arial" w:cs="Arial"/>
+              </w:rPr>
+            </w:pPr>
+            <w:r>
+              <w:rPr>
+                <w:rFonts w:ascii="Arial" w:hAnsi="Arial" w:cs="Arial"/>
+              </w:rPr>
+              <w:t>2.34</w:t>
+            </w:r>
+          </w:p>
+        </w:tc>
+        <w:tc>
+          <w:tcPr>
+            <w:tcW w:w="4505" w:type="dxa"/>
+          </w:tcPr>
+          <w:p>
+            <w:pPr>
+              <w:jc w:val="both"/>
+              <w:rPr>
+                <w:rFonts w:ascii="Arial" w:hAnsi="Arial" w:cs="Arial"/>
+              </w:rPr>
+            </w:pPr>
             <w:r>
               <w:rPr>
                 <w:rFonts w:ascii="Arial" w:hAnsi="Arial" w:cs="Arial"/>
               </w:rPr>
               <w:t>MCMCglmm</w:t>
             </w:r>
-            <w:proofErr w:type="spellEnd"/>
-            <w:r>
-              <w:rPr>
-                <w:rFonts w:ascii="Arial" w:hAnsi="Arial" w:cs="Arial"/>
-              </w:rPr>
-              <w:t xml:space="preserve"> </w:t>
-            </w:r>
-            <w:r>
-              <w:rPr>
-                <w:rFonts w:ascii="Arial" w:hAnsi="Arial" w:cs="Arial"/>
-              </w:rPr>
-              <w:fldChar w:fldCharType="begin"/>
-            </w:r>
-            <w:r>
-              <w:rPr>
-                <w:rFonts w:ascii="Arial" w:hAnsi="Arial" w:cs="Arial"/>
-              </w:rPr>
-              <w:instrText xml:space="preserve"> ADDIN EN.CITE &lt;EndNote&gt;&lt;Cite&gt;&lt;Author&gt;Hadfield&lt;/Author&gt;&lt;Year&gt;2010&lt;/Year&gt;&lt;RecNum&gt;257&lt;/RecNum&gt;&lt;DisplayText&gt;(Hadfield, 2010)&lt;/DisplayText&gt;&lt;record&gt;&lt;rec-number&gt;257&lt;/rec-number&gt;&lt;foreign-keys&gt;&lt;key app="EN" db-id="a9aw0atab92x0ledv2kxwsvmdfttad9p2fez" timestamp="1564364864" guid="e9947e7c-64a1-44dc-9cd8-d5b54f232d5e"&gt;257&lt;/key&gt;&lt;/foreign-keys&gt;&lt;ref-type name="Journal Article"&gt;17&lt;/ref-type&gt;&lt;contributors&gt;&lt;authors&gt;&lt;author&gt;Hadfield, Jarrod D.&lt;/author&gt;&lt;/authors&gt;&lt;/contributors&gt;&lt;titles&gt;&lt;title&gt;MCMC Methods for Multi-Response Generalized Linear Mixed Models: TheMCMCglmmRPackage&lt;/title&gt;&lt;secondary-title&gt;Journal of Statistical Software&lt;/secondary-title&gt;&lt;/titles&gt;&lt;pages&gt;1-22&lt;/pages&gt;&lt;volume&gt;33&lt;/volume&gt;&lt;number&gt;2&lt;/number&gt;&lt;dates&gt;&lt;year&gt;2010&lt;/year&gt;&lt;/dates&gt;&lt;isbn&gt;1548-7660&lt;/isbn&gt;&lt;urls&gt;&lt;related-urls&gt;&lt;url&gt;http://www.jstatsoft.org/v33/i02/&lt;/url&gt;&lt;/related-urls&gt;&lt;/urls&gt;&lt;electronic-resource-num&gt;10.18637/jss.v033.i02&lt;/electronic-resource-num&gt;&lt;/record&gt;&lt;/Cite&gt;&lt;/EndNote&gt;</w:instrText>
-            </w:r>
-            <w:r>
-              <w:rPr>
-                <w:rFonts w:ascii="Arial" w:hAnsi="Arial" w:cs="Arial"/>
-              </w:rPr>
-              <w:fldChar w:fldCharType="separate"/>
-            </w:r>
-            <w:r>
-              <w:rPr>
-                <w:rFonts w:ascii="Arial" w:hAnsi="Arial" w:cs="Arial"/>
-                <w:noProof/>
-              </w:rPr>
-              <w:t>(Hadfield, 2010)</w:t>
-            </w:r>
-            <w:r>
-              <w:rPr>
-                <w:rFonts w:ascii="Arial" w:hAnsi="Arial" w:cs="Arial"/>
-              </w:rPr>
-              <w:fldChar w:fldCharType="end"/>
-            </w:r>
-          </w:p>
-        </w:tc>
-        <w:tc>
-          <w:tcPr>
-            <w:tcW w:w="1023" w:type="dxa"/>
-          </w:tcPr>
-          <w:p>
-            <w:pPr>
-              <w:jc w:val="both"/>
-              <w:rPr>
-                <w:rFonts w:ascii="Arial" w:hAnsi="Arial" w:cs="Arial"/>
-              </w:rPr>
-            </w:pPr>
-            <w:r>
-              <w:rPr>
-                <w:rFonts w:ascii="Arial" w:hAnsi="Arial" w:cs="Arial"/>
-              </w:rPr>
-              <w:t>2.34</w:t>
-            </w:r>
-          </w:p>
-        </w:tc>
-        <w:tc>
-          <w:tcPr>
-            <w:tcW w:w="4505" w:type="dxa"/>
-          </w:tcPr>
-          <w:p>
-            <w:pPr>
-              <w:jc w:val="both"/>
-              <w:rPr>
-                <w:rFonts w:ascii="Arial" w:hAnsi="Arial" w:cs="Arial"/>
-              </w:rPr>
-            </w:pPr>
-            <w:proofErr w:type="spellStart"/>
-            <w:r>
-              <w:rPr>
-                <w:rFonts w:ascii="Arial" w:hAnsi="Arial" w:cs="Arial"/>
-              </w:rPr>
-              <w:t>MCMCglmm</w:t>
-            </w:r>
-            <w:proofErr w:type="spellEnd"/>
           </w:p>
         </w:tc>
       </w:tr>
@@ -7922,19 +7650,11 @@
                 <w:rFonts w:ascii="Arial" w:hAnsi="Arial" w:cs="Arial"/>
               </w:rPr>
             </w:pPr>
-            <w:proofErr w:type="spellStart"/>
-            <w:r>
-              <w:rPr>
-                <w:rFonts w:ascii="Arial" w:hAnsi="Arial" w:cs="Arial"/>
-              </w:rPr>
-              <w:t>mulTree</w:t>
-            </w:r>
-            <w:proofErr w:type="spellEnd"/>
-            <w:r>
-              <w:rPr>
-                <w:rFonts w:ascii="Arial" w:hAnsi="Arial" w:cs="Arial"/>
-              </w:rPr>
-              <w:t xml:space="preserve"> </w:t>
+            <w:r>
+              <w:rPr>
+                <w:rFonts w:ascii="Arial" w:hAnsi="Arial" w:cs="Arial"/>
+              </w:rPr>
+              <w:t xml:space="preserve">mulTree </w:t>
             </w:r>
             <w:r>
               <w:rPr>
@@ -8003,16 +7723,8 @@
               <w:rPr>
                 <w:rFonts w:ascii="Arial" w:hAnsi="Arial" w:cs="Arial"/>
               </w:rPr>
-              <w:t xml:space="preserve">Incorporating multiple trees in </w:t>
-            </w:r>
-            <w:proofErr w:type="spellStart"/>
-            <w:r>
-              <w:rPr>
-                <w:rFonts w:ascii="Arial" w:hAnsi="Arial" w:cs="Arial"/>
-              </w:rPr>
-              <w:t>MCMCglmm</w:t>
-            </w:r>
-            <w:proofErr w:type="spellEnd"/>
+              <w:t>Incorporating multiple trees in MCMCglmm</w:t>
+            </w:r>
           </w:p>
         </w:tc>
       </w:tr>
@@ -8028,19 +7740,11 @@
                 <w:rFonts w:ascii="Arial" w:hAnsi="Arial" w:cs="Arial"/>
               </w:rPr>
             </w:pPr>
-            <w:proofErr w:type="spellStart"/>
-            <w:r>
-              <w:rPr>
-                <w:rFonts w:ascii="Arial" w:hAnsi="Arial" w:cs="Arial"/>
-              </w:rPr>
-              <w:t>naniar</w:t>
-            </w:r>
-            <w:proofErr w:type="spellEnd"/>
-            <w:r>
-              <w:rPr>
-                <w:rFonts w:ascii="Arial" w:hAnsi="Arial" w:cs="Arial"/>
-              </w:rPr>
-              <w:t xml:space="preserve"> </w:t>
+            <w:r>
+              <w:rPr>
+                <w:rFonts w:ascii="Arial" w:hAnsi="Arial" w:cs="Arial"/>
+              </w:rPr>
+              <w:t xml:space="preserve">naniar </w:t>
             </w:r>
             <w:r>
               <w:rPr>
@@ -8132,19 +7836,11 @@
                 <w:rFonts w:ascii="Arial" w:hAnsi="Arial" w:cs="Arial"/>
               </w:rPr>
             </w:pPr>
-            <w:proofErr w:type="spellStart"/>
-            <w:r>
-              <w:rPr>
-                <w:rFonts w:ascii="Arial" w:hAnsi="Arial" w:cs="Arial"/>
-              </w:rPr>
-              <w:t>phylolm</w:t>
-            </w:r>
-            <w:proofErr w:type="spellEnd"/>
-            <w:r>
-              <w:rPr>
-                <w:rFonts w:ascii="Arial" w:hAnsi="Arial" w:cs="Arial"/>
-              </w:rPr>
-              <w:t xml:space="preserve"> </w:t>
+            <w:r>
+              <w:rPr>
+                <w:rFonts w:ascii="Arial" w:hAnsi="Arial" w:cs="Arial"/>
+              </w:rPr>
+              <w:t xml:space="preserve">phylolm </w:t>
             </w:r>
             <w:r>
               <w:rPr>
@@ -8230,19 +7926,11 @@
                 <w:rFonts w:ascii="Arial" w:hAnsi="Arial" w:cs="Arial"/>
               </w:rPr>
             </w:pPr>
-            <w:proofErr w:type="spellStart"/>
-            <w:r>
-              <w:rPr>
-                <w:rFonts w:ascii="Arial" w:hAnsi="Arial" w:cs="Arial"/>
-              </w:rPr>
-              <w:t>phytools</w:t>
-            </w:r>
-            <w:proofErr w:type="spellEnd"/>
-            <w:r>
-              <w:rPr>
-                <w:rFonts w:ascii="Arial" w:hAnsi="Arial" w:cs="Arial"/>
-              </w:rPr>
-              <w:t xml:space="preserve"> </w:t>
+            <w:r>
+              <w:rPr>
+                <w:rFonts w:ascii="Arial" w:hAnsi="Arial" w:cs="Arial"/>
+              </w:rPr>
+              <w:t xml:space="preserve">phytools </w:t>
             </w:r>
             <w:r>
               <w:rPr>
@@ -8436,19 +8124,11 @@
                 <w:rFonts w:ascii="Arial" w:hAnsi="Arial" w:cs="Arial"/>
               </w:rPr>
             </w:pPr>
-            <w:proofErr w:type="spellStart"/>
-            <w:r>
-              <w:rPr>
-                <w:rFonts w:ascii="Arial" w:hAnsi="Arial" w:cs="Arial"/>
-              </w:rPr>
-              <w:t>semTools</w:t>
-            </w:r>
-            <w:proofErr w:type="spellEnd"/>
-            <w:r>
-              <w:rPr>
-                <w:rFonts w:ascii="Arial" w:hAnsi="Arial" w:cs="Arial"/>
-              </w:rPr>
-              <w:t xml:space="preserve"> </w:t>
+            <w:r>
+              <w:rPr>
+                <w:rFonts w:ascii="Arial" w:hAnsi="Arial" w:cs="Arial"/>
+              </w:rPr>
+              <w:t xml:space="preserve">semTools </w:t>
             </w:r>
             <w:r>
               <w:rPr>
@@ -8643,11 +8323,9 @@
       <w:pPr>
         <w:pStyle w:val="Heading2"/>
       </w:pPr>
-      <w:proofErr w:type="spellStart"/>
       <w:r>
         <w:t>MCMCglmm</w:t>
       </w:r>
-      <w:proofErr w:type="spellEnd"/>
     </w:p>
     <w:p>
       <w:pPr>
@@ -8703,30 +8381,8 @@
         <w:rPr>
           <w:rFonts w:ascii="Arial" w:hAnsi="Arial" w:cs="Arial"/>
         </w:rPr>
-        <w:t xml:space="preserve">Chains, etc </w:t>
-      </w:r>
-      <w:proofErr w:type="spellStart"/>
-      <w:r>
-        <w:rPr>
-          <w:rFonts w:ascii="Arial" w:hAnsi="Arial" w:cs="Arial"/>
-        </w:rPr>
-        <w:t>etc</w:t>
-      </w:r>
-      <w:proofErr w:type="spellEnd"/>
-      <w:r>
-        <w:rPr>
-          <w:rFonts w:ascii="Arial" w:hAnsi="Arial" w:cs="Arial"/>
-        </w:rPr>
-        <w:t xml:space="preserve"> </w:t>
-      </w:r>
-      <w:proofErr w:type="spellStart"/>
-      <w:r>
-        <w:rPr>
-          <w:rFonts w:ascii="Arial" w:hAnsi="Arial" w:cs="Arial"/>
-        </w:rPr>
-        <w:t>etc</w:t>
-      </w:r>
-      <w:proofErr w:type="spellEnd"/>
+        <w:t>Chains, etc etc etc</w:t>
+      </w:r>
     </w:p>
     <w:p>
       <w:pPr>
@@ -8784,33 +8440,11 @@
           <w:rFonts w:ascii="Arial" w:hAnsi="Arial" w:cs="Arial"/>
         </w:rPr>
       </w:pPr>
-      <w:proofErr w:type="spellStart"/>
-      <w:r>
-        <w:rPr>
-          <w:rFonts w:ascii="Arial" w:hAnsi="Arial" w:cs="Arial"/>
-        </w:rPr>
-        <w:t>MCMCglmm</w:t>
-      </w:r>
-      <w:proofErr w:type="spellEnd"/>
-      <w:r>
-        <w:rPr>
-          <w:rFonts w:ascii="Arial" w:hAnsi="Arial" w:cs="Arial"/>
-        </w:rPr>
-        <w:t xml:space="preserve"> (and </w:t>
-      </w:r>
-      <w:proofErr w:type="spellStart"/>
-      <w:r>
-        <w:rPr>
-          <w:rFonts w:ascii="Arial" w:hAnsi="Arial" w:cs="Arial"/>
-        </w:rPr>
-        <w:t>phyloglm</w:t>
-      </w:r>
-      <w:proofErr w:type="spellEnd"/>
-      <w:r>
-        <w:rPr>
-          <w:rFonts w:ascii="Arial" w:hAnsi="Arial" w:cs="Arial"/>
-        </w:rPr>
-        <w:t>) – report models and posterior distr</w:t>
+      <w:r>
+        <w:rPr>
+          <w:rFonts w:ascii="Arial" w:hAnsi="Arial" w:cs="Arial"/>
+        </w:rPr>
+        <w:t>MCMCglmm (and phyloglm) – report models and posterior distr</w:t>
       </w:r>
       <w:r>
         <w:rPr>
@@ -11530,6 +11164,7 @@
   <w:style w:type="character" w:default="1" w:styleId="DefaultParagraphFont">
     <w:name w:val="Default Paragraph Font"/>
     <w:uiPriority w:val="1"/>
+    <w:semiHidden/>
     <w:unhideWhenUsed/>
   </w:style>
   <w:style w:type="table" w:default="1" w:styleId="TableNormal">

</xml_diff>